<commit_message>
Terminado los docs de tutoriales 20 - 25.
</commit_message>
<xml_diff>
--- a/tutorial20/tutorial20.docx
+++ b/tutorial20/tutorial20.docx
@@ -37,7 +37,17 @@
           <w:szCs w:val="36"/>
           <w:lang w:val="es-ES" w:eastAsia="en-US" w:bidi="en-US"/>
         </w:rPr>
-        <w:t>2X</w:t>
+        <w:t>2</w:t>
+      </w:r>
+      <w:r>
+        <w:rPr>
+          <w:b/>
+          <w:bCs/>
+          <w:sz w:val="36"/>
+          <w:szCs w:val="36"/>
+          <w:lang w:val="es-ES" w:eastAsia="en-US" w:bidi="en-US"/>
+        </w:rPr>
+        <w:t>0</w:t>
       </w:r>
     </w:p>
     <w:p>
@@ -59,7 +69,7 @@
     <w:p>
       <w:pPr>
         <w:rPr>
-          <w:lang w:val="es-ES"/>
+          <w:lang w:val="es-ES" w:eastAsia="en-US" w:bidi="en-US"/>
         </w:rPr>
       </w:pPr>
       <w:r>
@@ -73,6 +83,1863 @@
           <w:lang w:val="es-ES" w:eastAsia="en-US" w:bidi="en-US"/>
         </w:rPr>
         <w:tab/>
+      </w:r>
+      <w:r>
+        <w:rPr>
+          <w:lang w:val="es-ES" w:eastAsia="en-US" w:bidi="en-US"/>
+        </w:rPr>
+        <w:t>En este tutorial aprenderemos a controlar el FDC (Floppy Disk Controller)</w:t>
+      </w:r>
+      <w:r>
+        <w:rPr>
+          <w:lang w:val="es-ES" w:eastAsia="en-US" w:bidi="en-US"/>
+        </w:rPr>
+        <w:t xml:space="preserve"> para poder leer sectores de nuestra unidad de discos floppy virtual. IBM fue el creador de estas unidades al querer buscar una unidad de almacenamiento más pequeña y menos costosa para usarla en sus mainframes.</w:t>
+      </w:r>
+      <w:r>
+        <w:rPr>
+          <w:lang w:val="es-ES" w:eastAsia="en-US" w:bidi="en-US"/>
+        </w:rPr>
+        <w:t xml:space="preserve"> </w:t>
+      </w:r>
+      <w:r>
+        <w:rPr>
+          <w:lang w:val="es-ES" w:eastAsia="en-US" w:bidi="en-US"/>
+        </w:rPr>
+        <w:t xml:space="preserve">Un disco floppy por lo general consiste de la estructura siguiente: cuenta con dos cabezas o heads (superficies de datos), cada </w:t>
+      </w:r>
+      <w:r>
+        <w:rPr>
+          <w:lang w:val="es-ES" w:eastAsia="en-US" w:bidi="en-US"/>
+        </w:rPr>
+        <w:t xml:space="preserve">head tiene </w:t>
+      </w:r>
+      <w:r>
+        <w:rPr>
+          <w:lang w:val="es-ES" w:eastAsia="en-US" w:bidi="en-US"/>
+        </w:rPr>
+        <w:t>80</w:t>
+      </w:r>
+      <w:r>
+        <w:rPr>
+          <w:lang w:val="es-ES" w:eastAsia="en-US" w:bidi="en-US"/>
+        </w:rPr>
+        <w:t xml:space="preserve"> tracks o líneas de sectores y cada track cuenta con 18 sectores cada uno, de 512 bytes cada uno. En los discos de 1.44MB se cuenta con 2880 sectores totales en el disco floppy.</w:t>
+      </w:r>
+    </w:p>
+    <w:p>
+      <w:pPr>
+        <w:rPr>
+          <w:lang w:val="es-ES" w:eastAsia="en-US" w:bidi="en-US"/>
+        </w:rPr>
+      </w:pPr>
+    </w:p>
+    <w:p>
+      <w:pPr>
+        <w:jc w:val="center"/>
+        <w:rPr>
+          <w:lang w:val="es-ES"/>
+        </w:rPr>
+      </w:pPr>
+      <w:r>
+        <w:rPr>
+          <w:noProof/>
+          <w:lang w:val="es-ES" w:eastAsia="es-ES" w:bidi="ar-SA"/>
+        </w:rPr>
+        <w:drawing>
+          <wp:inline distT="0" distB="0" distL="0" distR="0">
+            <wp:extent cx="3903980" cy="1287145"/>
+            <wp:effectExtent l="19050" t="0" r="1270" b="0"/>
+            <wp:docPr id="1" name="Imagen 1"/>
+            <wp:cNvGraphicFramePr>
+              <a:graphicFrameLocks xmlns:a="http://schemas.openxmlformats.org/drawingml/2006/main" noChangeAspect="1"/>
+            </wp:cNvGraphicFramePr>
+            <a:graphic xmlns:a="http://schemas.openxmlformats.org/drawingml/2006/main">
+              <a:graphicData uri="http://schemas.openxmlformats.org/drawingml/2006/picture">
+                <pic:pic xmlns:pic="http://schemas.openxmlformats.org/drawingml/2006/picture">
+                  <pic:nvPicPr>
+                    <pic:cNvPr id="0" name="Picture 1"/>
+                    <pic:cNvPicPr>
+                      <a:picLocks noChangeAspect="1" noChangeArrowheads="1"/>
+                    </pic:cNvPicPr>
+                  </pic:nvPicPr>
+                  <pic:blipFill>
+                    <a:blip r:embed="rId6"/>
+                    <a:srcRect/>
+                    <a:stretch>
+                      <a:fillRect/>
+                    </a:stretch>
+                  </pic:blipFill>
+                  <pic:spPr bwMode="auto">
+                    <a:xfrm>
+                      <a:off x="0" y="0"/>
+                      <a:ext cx="3903980" cy="1287145"/>
+                    </a:xfrm>
+                    <a:prstGeom prst="rect">
+                      <a:avLst/>
+                    </a:prstGeom>
+                    <a:noFill/>
+                    <a:ln w="9525">
+                      <a:noFill/>
+                      <a:miter lim="800000"/>
+                      <a:headEnd/>
+                      <a:tailEnd/>
+                    </a:ln>
+                  </pic:spPr>
+                </pic:pic>
+              </a:graphicData>
+            </a:graphic>
+          </wp:inline>
+        </w:drawing>
+      </w:r>
+    </w:p>
+    <w:p>
+      <w:pPr>
+        <w:jc w:val="center"/>
+        <w:rPr>
+          <w:lang w:val="es-ES"/>
+        </w:rPr>
+      </w:pPr>
+    </w:p>
+    <w:p>
+      <w:pPr>
+        <w:rPr>
+          <w:lang w:val="es-ES"/>
+        </w:rPr>
+      </w:pPr>
+      <w:r>
+        <w:rPr>
+          <w:lang w:val="es-ES"/>
+        </w:rPr>
+        <w:tab/>
+        <w:t xml:space="preserve">Para poder hacer una lectura en un disco floppy, se le debe enviar al FDC el numero correcto de CHS, esto quiere decir Cylinder, Head, Sector. Sin embargo, por temas muchos mas fáciles para un programador, se emplea usualmente en los programas la forma linear LBA (Linear Block Addressing) haciendo referencia desde el sector 0 hasta el 2880. </w:t>
+      </w:r>
+      <w:r>
+        <w:rPr>
+          <w:lang w:val="es-ES"/>
+        </w:rPr>
+        <w:t>El controlador debe ser programado en nuestro kernel en modo DMA (Direct Memory Access). Este es un tipo de microcontrolador que se encarga de recibir la data de nuestro controlador de disco floppy ya sea que haya leído o escrito, y lo coloca en un espacio en memoria que le hayamos asignado desde un principio.</w:t>
+      </w:r>
+    </w:p>
+    <w:p>
+      <w:pPr>
+        <w:rPr>
+          <w:lang w:val="es-ES"/>
+        </w:rPr>
+      </w:pPr>
+    </w:p>
+    <w:p>
+      <w:pPr>
+        <w:rPr>
+          <w:lang w:val="es-ES"/>
+        </w:rPr>
+      </w:pPr>
+      <w:r>
+        <w:rPr>
+          <w:lang w:val="es-ES"/>
+        </w:rPr>
+        <w:tab/>
+      </w:r>
+    </w:p>
+    <w:tbl>
+      <w:tblPr>
+        <w:tblW w:w="0" w:type="auto"/>
+        <w:jc w:val="center"/>
+        <w:tblCellSpacing w:w="15" w:type="dxa"/>
+        <w:tblBorders>
+          <w:top w:val="outset" w:sz="6" w:space="0" w:color="auto"/>
+          <w:left w:val="outset" w:sz="6" w:space="0" w:color="auto"/>
+          <w:bottom w:val="outset" w:sz="6" w:space="0" w:color="auto"/>
+          <w:right w:val="outset" w:sz="6" w:space="0" w:color="auto"/>
+        </w:tblBorders>
+        <w:shd w:val="clear" w:color="auto" w:fill="FFFFFF"/>
+        <w:tblCellMar>
+          <w:top w:w="15" w:type="dxa"/>
+          <w:left w:w="15" w:type="dxa"/>
+          <w:bottom w:w="15" w:type="dxa"/>
+          <w:right w:w="15" w:type="dxa"/>
+        </w:tblCellMar>
+        <w:tblLook w:val="04A0"/>
+      </w:tblPr>
+      <w:tblGrid>
+        <w:gridCol w:w="864"/>
+        <w:gridCol w:w="849"/>
+        <w:gridCol w:w="853"/>
+        <w:gridCol w:w="2820"/>
+      </w:tblGrid>
+      <w:tr>
+        <w:trPr>
+          <w:tblCellSpacing w:w="15" w:type="dxa"/>
+          <w:jc w:val="center"/>
+        </w:trPr>
+        <w:tc>
+          <w:tcPr>
+            <w:tcW w:w="0" w:type="auto"/>
+            <w:gridSpan w:val="4"/>
+            <w:tcBorders>
+              <w:top w:val="outset" w:sz="6" w:space="0" w:color="auto"/>
+              <w:left w:val="outset" w:sz="6" w:space="0" w:color="auto"/>
+              <w:bottom w:val="outset" w:sz="6" w:space="0" w:color="auto"/>
+              <w:right w:val="outset" w:sz="6" w:space="0" w:color="auto"/>
+            </w:tcBorders>
+            <w:shd w:val="clear" w:color="auto" w:fill="AAAAAA"/>
+            <w:vAlign w:val="center"/>
+            <w:hideMark/>
+          </w:tcPr>
+          <w:p>
+            <w:pPr>
+              <w:widowControl/>
+              <w:tabs>
+                <w:tab w:val="clear" w:pos="709"/>
+              </w:tabs>
+              <w:suppressAutoHyphens w:val="0"/>
+              <w:jc w:val="center"/>
+              <w:rPr>
+                <w:rFonts w:ascii="Verdana" w:eastAsia="Times New Roman" w:hAnsi="Verdana" w:cs="Times New Roman"/>
+                <w:b/>
+                <w:bCs/>
+                <w:color w:val="auto"/>
+                <w:lang w:val="es-ES" w:eastAsia="es-ES" w:bidi="ar-SA"/>
+              </w:rPr>
+            </w:pPr>
+            <w:r>
+              <w:rPr>
+                <w:rFonts w:ascii="Verdana" w:eastAsia="Times New Roman" w:hAnsi="Verdana" w:cs="Times New Roman"/>
+                <w:b/>
+                <w:bCs/>
+                <w:color w:val="auto"/>
+                <w:lang w:val="es-ES" w:eastAsia="es-ES" w:bidi="ar-SA"/>
+              </w:rPr>
+              <w:t>Floppy Disk Controller Ports</w:t>
+            </w:r>
+          </w:p>
+        </w:tc>
+      </w:tr>
+      <w:tr>
+        <w:trPr>
+          <w:tblCellSpacing w:w="15" w:type="dxa"/>
+          <w:jc w:val="center"/>
+        </w:trPr>
+        <w:tc>
+          <w:tcPr>
+            <w:tcW w:w="0" w:type="auto"/>
+            <w:tcBorders>
+              <w:top w:val="outset" w:sz="6" w:space="0" w:color="auto"/>
+              <w:left w:val="outset" w:sz="6" w:space="0" w:color="auto"/>
+              <w:bottom w:val="outset" w:sz="6" w:space="0" w:color="auto"/>
+              <w:right w:val="outset" w:sz="6" w:space="0" w:color="auto"/>
+            </w:tcBorders>
+            <w:shd w:val="clear" w:color="auto" w:fill="CCCCCC"/>
+            <w:vAlign w:val="center"/>
+            <w:hideMark/>
+          </w:tcPr>
+          <w:p>
+            <w:pPr>
+              <w:widowControl/>
+              <w:tabs>
+                <w:tab w:val="clear" w:pos="709"/>
+              </w:tabs>
+              <w:suppressAutoHyphens w:val="0"/>
+              <w:rPr>
+                <w:rFonts w:ascii="Verdana" w:eastAsia="Times New Roman" w:hAnsi="Verdana" w:cs="Times New Roman"/>
+                <w:color w:val="000000"/>
+                <w:sz w:val="12"/>
+                <w:szCs w:val="12"/>
+                <w:lang w:val="es-ES" w:eastAsia="es-ES" w:bidi="ar-SA"/>
+              </w:rPr>
+            </w:pPr>
+            <w:r>
+              <w:rPr>
+                <w:rFonts w:ascii="Verdana" w:eastAsia="Times New Roman" w:hAnsi="Verdana" w:cs="Times New Roman"/>
+                <w:color w:val="000000"/>
+                <w:sz w:val="12"/>
+                <w:szCs w:val="12"/>
+                <w:lang w:val="es-ES" w:eastAsia="es-ES" w:bidi="ar-SA"/>
+              </w:rPr>
+              <w:t>Port (FDC 0)</w:t>
+            </w:r>
+          </w:p>
+        </w:tc>
+        <w:tc>
+          <w:tcPr>
+            <w:tcW w:w="0" w:type="auto"/>
+            <w:tcBorders>
+              <w:top w:val="outset" w:sz="6" w:space="0" w:color="auto"/>
+              <w:left w:val="outset" w:sz="6" w:space="0" w:color="auto"/>
+              <w:bottom w:val="outset" w:sz="6" w:space="0" w:color="auto"/>
+              <w:right w:val="outset" w:sz="6" w:space="0" w:color="auto"/>
+            </w:tcBorders>
+            <w:shd w:val="clear" w:color="auto" w:fill="CCCCCC"/>
+            <w:vAlign w:val="center"/>
+            <w:hideMark/>
+          </w:tcPr>
+          <w:p>
+            <w:pPr>
+              <w:widowControl/>
+              <w:tabs>
+                <w:tab w:val="clear" w:pos="709"/>
+              </w:tabs>
+              <w:suppressAutoHyphens w:val="0"/>
+              <w:rPr>
+                <w:rFonts w:ascii="Verdana" w:eastAsia="Times New Roman" w:hAnsi="Verdana" w:cs="Times New Roman"/>
+                <w:color w:val="000000"/>
+                <w:sz w:val="12"/>
+                <w:szCs w:val="12"/>
+                <w:lang w:val="es-ES" w:eastAsia="es-ES" w:bidi="ar-SA"/>
+              </w:rPr>
+            </w:pPr>
+            <w:r>
+              <w:rPr>
+                <w:rFonts w:ascii="Verdana" w:eastAsia="Times New Roman" w:hAnsi="Verdana" w:cs="Times New Roman"/>
+                <w:color w:val="000000"/>
+                <w:sz w:val="12"/>
+                <w:szCs w:val="12"/>
+                <w:lang w:val="es-ES" w:eastAsia="es-ES" w:bidi="ar-SA"/>
+              </w:rPr>
+              <w:t>Port (FDC 1)</w:t>
+            </w:r>
+          </w:p>
+        </w:tc>
+        <w:tc>
+          <w:tcPr>
+            <w:tcW w:w="0" w:type="auto"/>
+            <w:tcBorders>
+              <w:top w:val="outset" w:sz="6" w:space="0" w:color="auto"/>
+              <w:left w:val="outset" w:sz="6" w:space="0" w:color="auto"/>
+              <w:bottom w:val="outset" w:sz="6" w:space="0" w:color="auto"/>
+              <w:right w:val="outset" w:sz="6" w:space="0" w:color="auto"/>
+            </w:tcBorders>
+            <w:shd w:val="clear" w:color="auto" w:fill="CCCCCC"/>
+            <w:vAlign w:val="center"/>
+            <w:hideMark/>
+          </w:tcPr>
+          <w:p>
+            <w:pPr>
+              <w:widowControl/>
+              <w:tabs>
+                <w:tab w:val="clear" w:pos="709"/>
+              </w:tabs>
+              <w:suppressAutoHyphens w:val="0"/>
+              <w:rPr>
+                <w:rFonts w:ascii="Verdana" w:eastAsia="Times New Roman" w:hAnsi="Verdana" w:cs="Times New Roman"/>
+                <w:color w:val="000000"/>
+                <w:sz w:val="12"/>
+                <w:szCs w:val="12"/>
+                <w:lang w:val="es-ES" w:eastAsia="es-ES" w:bidi="ar-SA"/>
+              </w:rPr>
+            </w:pPr>
+            <w:r>
+              <w:rPr>
+                <w:rFonts w:ascii="Verdana" w:eastAsia="Times New Roman" w:hAnsi="Verdana" w:cs="Times New Roman"/>
+                <w:color w:val="000000"/>
+                <w:sz w:val="12"/>
+                <w:szCs w:val="12"/>
+                <w:lang w:val="es-ES" w:eastAsia="es-ES" w:bidi="ar-SA"/>
+              </w:rPr>
+              <w:t>Read/Write</w:t>
+            </w:r>
+          </w:p>
+        </w:tc>
+        <w:tc>
+          <w:tcPr>
+            <w:tcW w:w="0" w:type="auto"/>
+            <w:tcBorders>
+              <w:top w:val="outset" w:sz="6" w:space="0" w:color="auto"/>
+              <w:left w:val="outset" w:sz="6" w:space="0" w:color="auto"/>
+              <w:bottom w:val="outset" w:sz="6" w:space="0" w:color="auto"/>
+              <w:right w:val="outset" w:sz="6" w:space="0" w:color="auto"/>
+            </w:tcBorders>
+            <w:shd w:val="clear" w:color="auto" w:fill="CCCCCC"/>
+            <w:vAlign w:val="center"/>
+            <w:hideMark/>
+          </w:tcPr>
+          <w:p>
+            <w:pPr>
+              <w:widowControl/>
+              <w:tabs>
+                <w:tab w:val="clear" w:pos="709"/>
+              </w:tabs>
+              <w:suppressAutoHyphens w:val="0"/>
+              <w:rPr>
+                <w:rFonts w:ascii="Verdana" w:eastAsia="Times New Roman" w:hAnsi="Verdana" w:cs="Times New Roman"/>
+                <w:color w:val="000000"/>
+                <w:sz w:val="12"/>
+                <w:szCs w:val="12"/>
+                <w:lang w:val="es-ES" w:eastAsia="es-ES" w:bidi="ar-SA"/>
+              </w:rPr>
+            </w:pPr>
+            <w:r>
+              <w:rPr>
+                <w:rFonts w:ascii="Verdana" w:eastAsia="Times New Roman" w:hAnsi="Verdana" w:cs="Times New Roman"/>
+                <w:color w:val="000000"/>
+                <w:sz w:val="12"/>
+                <w:szCs w:val="12"/>
+                <w:lang w:val="es-ES" w:eastAsia="es-ES" w:bidi="ar-SA"/>
+              </w:rPr>
+              <w:t>Descripton</w:t>
+            </w:r>
+          </w:p>
+        </w:tc>
+      </w:tr>
+      <w:tr>
+        <w:trPr>
+          <w:tblCellSpacing w:w="15" w:type="dxa"/>
+          <w:jc w:val="center"/>
+        </w:trPr>
+        <w:tc>
+          <w:tcPr>
+            <w:tcW w:w="0" w:type="auto"/>
+            <w:gridSpan w:val="4"/>
+            <w:tcBorders>
+              <w:top w:val="outset" w:sz="6" w:space="0" w:color="auto"/>
+              <w:left w:val="outset" w:sz="6" w:space="0" w:color="auto"/>
+              <w:bottom w:val="outset" w:sz="6" w:space="0" w:color="auto"/>
+              <w:right w:val="outset" w:sz="6" w:space="0" w:color="auto"/>
+            </w:tcBorders>
+            <w:shd w:val="clear" w:color="auto" w:fill="AAAAAA"/>
+            <w:vAlign w:val="center"/>
+            <w:hideMark/>
+          </w:tcPr>
+          <w:p>
+            <w:pPr>
+              <w:widowControl/>
+              <w:tabs>
+                <w:tab w:val="clear" w:pos="709"/>
+              </w:tabs>
+              <w:suppressAutoHyphens w:val="0"/>
+              <w:jc w:val="center"/>
+              <w:rPr>
+                <w:rFonts w:ascii="Verdana" w:eastAsia="Times New Roman" w:hAnsi="Verdana" w:cs="Times New Roman"/>
+                <w:color w:val="000000"/>
+                <w:sz w:val="12"/>
+                <w:szCs w:val="12"/>
+                <w:lang w:val="es-ES" w:eastAsia="es-ES" w:bidi="ar-SA"/>
+              </w:rPr>
+            </w:pPr>
+            <w:r>
+              <w:rPr>
+                <w:rFonts w:ascii="Verdana" w:eastAsia="Times New Roman" w:hAnsi="Verdana" w:cs="Times New Roman"/>
+                <w:color w:val="000000"/>
+                <w:sz w:val="12"/>
+                <w:szCs w:val="12"/>
+                <w:lang w:val="es-ES" w:eastAsia="es-ES" w:bidi="ar-SA"/>
+              </w:rPr>
+              <w:t>Primary FDC Registers</w:t>
+            </w:r>
+          </w:p>
+        </w:tc>
+      </w:tr>
+      <w:tr>
+        <w:trPr>
+          <w:tblCellSpacing w:w="15" w:type="dxa"/>
+          <w:jc w:val="center"/>
+        </w:trPr>
+        <w:tc>
+          <w:tcPr>
+            <w:tcW w:w="0" w:type="auto"/>
+            <w:tcBorders>
+              <w:top w:val="outset" w:sz="6" w:space="0" w:color="auto"/>
+              <w:left w:val="outset" w:sz="6" w:space="0" w:color="auto"/>
+              <w:bottom w:val="outset" w:sz="6" w:space="0" w:color="auto"/>
+              <w:right w:val="outset" w:sz="6" w:space="0" w:color="auto"/>
+            </w:tcBorders>
+            <w:shd w:val="clear" w:color="auto" w:fill="CCCCCC"/>
+            <w:vAlign w:val="center"/>
+            <w:hideMark/>
+          </w:tcPr>
+          <w:p>
+            <w:pPr>
+              <w:widowControl/>
+              <w:tabs>
+                <w:tab w:val="clear" w:pos="709"/>
+              </w:tabs>
+              <w:suppressAutoHyphens w:val="0"/>
+              <w:rPr>
+                <w:rFonts w:ascii="Verdana" w:eastAsia="Times New Roman" w:hAnsi="Verdana" w:cs="Times New Roman"/>
+                <w:color w:val="000000"/>
+                <w:sz w:val="12"/>
+                <w:szCs w:val="12"/>
+                <w:lang w:val="es-ES" w:eastAsia="es-ES" w:bidi="ar-SA"/>
+              </w:rPr>
+            </w:pPr>
+            <w:r>
+              <w:rPr>
+                <w:rFonts w:ascii="Verdana" w:eastAsia="Times New Roman" w:hAnsi="Verdana" w:cs="Times New Roman"/>
+                <w:color w:val="000000"/>
+                <w:sz w:val="12"/>
+                <w:szCs w:val="12"/>
+                <w:lang w:val="es-ES" w:eastAsia="es-ES" w:bidi="ar-SA"/>
+              </w:rPr>
+              <w:t>0x3F2</w:t>
+            </w:r>
+          </w:p>
+        </w:tc>
+        <w:tc>
+          <w:tcPr>
+            <w:tcW w:w="0" w:type="auto"/>
+            <w:tcBorders>
+              <w:top w:val="outset" w:sz="6" w:space="0" w:color="auto"/>
+              <w:left w:val="outset" w:sz="6" w:space="0" w:color="auto"/>
+              <w:bottom w:val="outset" w:sz="6" w:space="0" w:color="auto"/>
+              <w:right w:val="outset" w:sz="6" w:space="0" w:color="auto"/>
+            </w:tcBorders>
+            <w:shd w:val="clear" w:color="auto" w:fill="CCCCCC"/>
+            <w:vAlign w:val="center"/>
+            <w:hideMark/>
+          </w:tcPr>
+          <w:p>
+            <w:pPr>
+              <w:widowControl/>
+              <w:tabs>
+                <w:tab w:val="clear" w:pos="709"/>
+              </w:tabs>
+              <w:suppressAutoHyphens w:val="0"/>
+              <w:rPr>
+                <w:rFonts w:ascii="Verdana" w:eastAsia="Times New Roman" w:hAnsi="Verdana" w:cs="Times New Roman"/>
+                <w:color w:val="000000"/>
+                <w:sz w:val="12"/>
+                <w:szCs w:val="12"/>
+                <w:lang w:val="es-ES" w:eastAsia="es-ES" w:bidi="ar-SA"/>
+              </w:rPr>
+            </w:pPr>
+            <w:r>
+              <w:rPr>
+                <w:rFonts w:ascii="Verdana" w:eastAsia="Times New Roman" w:hAnsi="Verdana" w:cs="Times New Roman"/>
+                <w:color w:val="000000"/>
+                <w:sz w:val="12"/>
+                <w:szCs w:val="12"/>
+                <w:lang w:val="es-ES" w:eastAsia="es-ES" w:bidi="ar-SA"/>
+              </w:rPr>
+              <w:t>0x372</w:t>
+            </w:r>
+          </w:p>
+        </w:tc>
+        <w:tc>
+          <w:tcPr>
+            <w:tcW w:w="0" w:type="auto"/>
+            <w:tcBorders>
+              <w:top w:val="outset" w:sz="6" w:space="0" w:color="auto"/>
+              <w:left w:val="outset" w:sz="6" w:space="0" w:color="auto"/>
+              <w:bottom w:val="outset" w:sz="6" w:space="0" w:color="auto"/>
+              <w:right w:val="outset" w:sz="6" w:space="0" w:color="auto"/>
+            </w:tcBorders>
+            <w:shd w:val="clear" w:color="auto" w:fill="FFFFFF"/>
+            <w:vAlign w:val="center"/>
+            <w:hideMark/>
+          </w:tcPr>
+          <w:p>
+            <w:pPr>
+              <w:widowControl/>
+              <w:tabs>
+                <w:tab w:val="clear" w:pos="709"/>
+              </w:tabs>
+              <w:suppressAutoHyphens w:val="0"/>
+              <w:rPr>
+                <w:rFonts w:ascii="Verdana" w:eastAsia="Times New Roman" w:hAnsi="Verdana" w:cs="Times New Roman"/>
+                <w:color w:val="000000"/>
+                <w:sz w:val="12"/>
+                <w:szCs w:val="12"/>
+                <w:lang w:val="es-ES" w:eastAsia="es-ES" w:bidi="ar-SA"/>
+              </w:rPr>
+            </w:pPr>
+            <w:r>
+              <w:rPr>
+                <w:rFonts w:ascii="Verdana" w:eastAsia="Times New Roman" w:hAnsi="Verdana" w:cs="Times New Roman"/>
+                <w:color w:val="000000"/>
+                <w:sz w:val="12"/>
+                <w:szCs w:val="12"/>
+                <w:lang w:val="es-ES" w:eastAsia="es-ES" w:bidi="ar-SA"/>
+              </w:rPr>
+              <w:t>Write Only</w:t>
+            </w:r>
+          </w:p>
+        </w:tc>
+        <w:tc>
+          <w:tcPr>
+            <w:tcW w:w="0" w:type="auto"/>
+            <w:tcBorders>
+              <w:top w:val="outset" w:sz="6" w:space="0" w:color="auto"/>
+              <w:left w:val="outset" w:sz="6" w:space="0" w:color="auto"/>
+              <w:bottom w:val="outset" w:sz="6" w:space="0" w:color="auto"/>
+              <w:right w:val="outset" w:sz="6" w:space="0" w:color="auto"/>
+            </w:tcBorders>
+            <w:shd w:val="clear" w:color="auto" w:fill="FFFFFF"/>
+            <w:vAlign w:val="center"/>
+            <w:hideMark/>
+          </w:tcPr>
+          <w:p>
+            <w:pPr>
+              <w:widowControl/>
+              <w:tabs>
+                <w:tab w:val="clear" w:pos="709"/>
+              </w:tabs>
+              <w:suppressAutoHyphens w:val="0"/>
+              <w:rPr>
+                <w:rFonts w:ascii="Verdana" w:eastAsia="Times New Roman" w:hAnsi="Verdana" w:cs="Times New Roman"/>
+                <w:color w:val="000000"/>
+                <w:sz w:val="12"/>
+                <w:szCs w:val="12"/>
+                <w:lang w:val="es-ES" w:eastAsia="es-ES" w:bidi="ar-SA"/>
+              </w:rPr>
+            </w:pPr>
+            <w:r>
+              <w:rPr>
+                <w:rFonts w:ascii="Verdana" w:eastAsia="Times New Roman" w:hAnsi="Verdana" w:cs="Times New Roman"/>
+                <w:color w:val="000000"/>
+                <w:sz w:val="12"/>
+                <w:szCs w:val="12"/>
+                <w:lang w:val="es-ES" w:eastAsia="es-ES" w:bidi="ar-SA"/>
+              </w:rPr>
+              <w:t>Digital Output Register (DOR)</w:t>
+            </w:r>
+          </w:p>
+        </w:tc>
+      </w:tr>
+      <w:tr>
+        <w:trPr>
+          <w:tblCellSpacing w:w="15" w:type="dxa"/>
+          <w:jc w:val="center"/>
+        </w:trPr>
+        <w:tc>
+          <w:tcPr>
+            <w:tcW w:w="0" w:type="auto"/>
+            <w:tcBorders>
+              <w:top w:val="outset" w:sz="6" w:space="0" w:color="auto"/>
+              <w:left w:val="outset" w:sz="6" w:space="0" w:color="auto"/>
+              <w:bottom w:val="outset" w:sz="6" w:space="0" w:color="auto"/>
+              <w:right w:val="outset" w:sz="6" w:space="0" w:color="auto"/>
+            </w:tcBorders>
+            <w:shd w:val="clear" w:color="auto" w:fill="CCCCCC"/>
+            <w:vAlign w:val="center"/>
+            <w:hideMark/>
+          </w:tcPr>
+          <w:p>
+            <w:pPr>
+              <w:widowControl/>
+              <w:tabs>
+                <w:tab w:val="clear" w:pos="709"/>
+              </w:tabs>
+              <w:suppressAutoHyphens w:val="0"/>
+              <w:rPr>
+                <w:rFonts w:ascii="Verdana" w:eastAsia="Times New Roman" w:hAnsi="Verdana" w:cs="Times New Roman"/>
+                <w:color w:val="000000"/>
+                <w:sz w:val="12"/>
+                <w:szCs w:val="12"/>
+                <w:lang w:val="es-ES" w:eastAsia="es-ES" w:bidi="ar-SA"/>
+              </w:rPr>
+            </w:pPr>
+            <w:r>
+              <w:rPr>
+                <w:rFonts w:ascii="Verdana" w:eastAsia="Times New Roman" w:hAnsi="Verdana" w:cs="Times New Roman"/>
+                <w:color w:val="000000"/>
+                <w:sz w:val="12"/>
+                <w:szCs w:val="12"/>
+                <w:lang w:val="es-ES" w:eastAsia="es-ES" w:bidi="ar-SA"/>
+              </w:rPr>
+              <w:t>0x3F4</w:t>
+            </w:r>
+          </w:p>
+        </w:tc>
+        <w:tc>
+          <w:tcPr>
+            <w:tcW w:w="0" w:type="auto"/>
+            <w:tcBorders>
+              <w:top w:val="outset" w:sz="6" w:space="0" w:color="auto"/>
+              <w:left w:val="outset" w:sz="6" w:space="0" w:color="auto"/>
+              <w:bottom w:val="outset" w:sz="6" w:space="0" w:color="auto"/>
+              <w:right w:val="outset" w:sz="6" w:space="0" w:color="auto"/>
+            </w:tcBorders>
+            <w:shd w:val="clear" w:color="auto" w:fill="CCCCCC"/>
+            <w:vAlign w:val="center"/>
+            <w:hideMark/>
+          </w:tcPr>
+          <w:p>
+            <w:pPr>
+              <w:widowControl/>
+              <w:tabs>
+                <w:tab w:val="clear" w:pos="709"/>
+              </w:tabs>
+              <w:suppressAutoHyphens w:val="0"/>
+              <w:rPr>
+                <w:rFonts w:ascii="Verdana" w:eastAsia="Times New Roman" w:hAnsi="Verdana" w:cs="Times New Roman"/>
+                <w:color w:val="000000"/>
+                <w:sz w:val="12"/>
+                <w:szCs w:val="12"/>
+                <w:lang w:val="es-ES" w:eastAsia="es-ES" w:bidi="ar-SA"/>
+              </w:rPr>
+            </w:pPr>
+            <w:r>
+              <w:rPr>
+                <w:rFonts w:ascii="Verdana" w:eastAsia="Times New Roman" w:hAnsi="Verdana" w:cs="Times New Roman"/>
+                <w:color w:val="000000"/>
+                <w:sz w:val="12"/>
+                <w:szCs w:val="12"/>
+                <w:lang w:val="es-ES" w:eastAsia="es-ES" w:bidi="ar-SA"/>
+              </w:rPr>
+              <w:t>0x374</w:t>
+            </w:r>
+          </w:p>
+        </w:tc>
+        <w:tc>
+          <w:tcPr>
+            <w:tcW w:w="0" w:type="auto"/>
+            <w:tcBorders>
+              <w:top w:val="outset" w:sz="6" w:space="0" w:color="auto"/>
+              <w:left w:val="outset" w:sz="6" w:space="0" w:color="auto"/>
+              <w:bottom w:val="outset" w:sz="6" w:space="0" w:color="auto"/>
+              <w:right w:val="outset" w:sz="6" w:space="0" w:color="auto"/>
+            </w:tcBorders>
+            <w:shd w:val="clear" w:color="auto" w:fill="FFFFFF"/>
+            <w:vAlign w:val="center"/>
+            <w:hideMark/>
+          </w:tcPr>
+          <w:p>
+            <w:pPr>
+              <w:widowControl/>
+              <w:tabs>
+                <w:tab w:val="clear" w:pos="709"/>
+              </w:tabs>
+              <w:suppressAutoHyphens w:val="0"/>
+              <w:rPr>
+                <w:rFonts w:ascii="Verdana" w:eastAsia="Times New Roman" w:hAnsi="Verdana" w:cs="Times New Roman"/>
+                <w:color w:val="000000"/>
+                <w:sz w:val="12"/>
+                <w:szCs w:val="12"/>
+                <w:lang w:val="es-ES" w:eastAsia="es-ES" w:bidi="ar-SA"/>
+              </w:rPr>
+            </w:pPr>
+            <w:r>
+              <w:rPr>
+                <w:rFonts w:ascii="Verdana" w:eastAsia="Times New Roman" w:hAnsi="Verdana" w:cs="Times New Roman"/>
+                <w:color w:val="000000"/>
+                <w:sz w:val="12"/>
+                <w:szCs w:val="12"/>
+                <w:lang w:val="es-ES" w:eastAsia="es-ES" w:bidi="ar-SA"/>
+              </w:rPr>
+              <w:t>Read Only</w:t>
+            </w:r>
+          </w:p>
+        </w:tc>
+        <w:tc>
+          <w:tcPr>
+            <w:tcW w:w="0" w:type="auto"/>
+            <w:tcBorders>
+              <w:top w:val="outset" w:sz="6" w:space="0" w:color="auto"/>
+              <w:left w:val="outset" w:sz="6" w:space="0" w:color="auto"/>
+              <w:bottom w:val="outset" w:sz="6" w:space="0" w:color="auto"/>
+              <w:right w:val="outset" w:sz="6" w:space="0" w:color="auto"/>
+            </w:tcBorders>
+            <w:shd w:val="clear" w:color="auto" w:fill="FFFFFF"/>
+            <w:vAlign w:val="center"/>
+            <w:hideMark/>
+          </w:tcPr>
+          <w:p>
+            <w:pPr>
+              <w:widowControl/>
+              <w:tabs>
+                <w:tab w:val="clear" w:pos="709"/>
+              </w:tabs>
+              <w:suppressAutoHyphens w:val="0"/>
+              <w:rPr>
+                <w:rFonts w:ascii="Verdana" w:eastAsia="Times New Roman" w:hAnsi="Verdana" w:cs="Times New Roman"/>
+                <w:color w:val="000000"/>
+                <w:sz w:val="12"/>
+                <w:szCs w:val="12"/>
+                <w:lang w:val="es-ES" w:eastAsia="es-ES" w:bidi="ar-SA"/>
+              </w:rPr>
+            </w:pPr>
+            <w:r>
+              <w:rPr>
+                <w:rFonts w:ascii="Verdana" w:eastAsia="Times New Roman" w:hAnsi="Verdana" w:cs="Times New Roman"/>
+                <w:color w:val="000000"/>
+                <w:sz w:val="12"/>
+                <w:szCs w:val="12"/>
+                <w:lang w:val="es-ES" w:eastAsia="es-ES" w:bidi="ar-SA"/>
+              </w:rPr>
+              <w:t>Main Status Register (MSR)</w:t>
+            </w:r>
+          </w:p>
+        </w:tc>
+      </w:tr>
+      <w:tr>
+        <w:trPr>
+          <w:tblCellSpacing w:w="15" w:type="dxa"/>
+          <w:jc w:val="center"/>
+        </w:trPr>
+        <w:tc>
+          <w:tcPr>
+            <w:tcW w:w="0" w:type="auto"/>
+            <w:tcBorders>
+              <w:top w:val="outset" w:sz="6" w:space="0" w:color="auto"/>
+              <w:left w:val="outset" w:sz="6" w:space="0" w:color="auto"/>
+              <w:bottom w:val="outset" w:sz="6" w:space="0" w:color="auto"/>
+              <w:right w:val="outset" w:sz="6" w:space="0" w:color="auto"/>
+            </w:tcBorders>
+            <w:shd w:val="clear" w:color="auto" w:fill="CCCCCC"/>
+            <w:vAlign w:val="center"/>
+            <w:hideMark/>
+          </w:tcPr>
+          <w:p>
+            <w:pPr>
+              <w:widowControl/>
+              <w:tabs>
+                <w:tab w:val="clear" w:pos="709"/>
+              </w:tabs>
+              <w:suppressAutoHyphens w:val="0"/>
+              <w:rPr>
+                <w:rFonts w:ascii="Verdana" w:eastAsia="Times New Roman" w:hAnsi="Verdana" w:cs="Times New Roman"/>
+                <w:color w:val="000000"/>
+                <w:sz w:val="12"/>
+                <w:szCs w:val="12"/>
+                <w:lang w:val="es-ES" w:eastAsia="es-ES" w:bidi="ar-SA"/>
+              </w:rPr>
+            </w:pPr>
+            <w:r>
+              <w:rPr>
+                <w:rFonts w:ascii="Verdana" w:eastAsia="Times New Roman" w:hAnsi="Verdana" w:cs="Times New Roman"/>
+                <w:color w:val="000000"/>
+                <w:sz w:val="12"/>
+                <w:szCs w:val="12"/>
+                <w:lang w:val="es-ES" w:eastAsia="es-ES" w:bidi="ar-SA"/>
+              </w:rPr>
+              <w:t>0x3F5</w:t>
+            </w:r>
+          </w:p>
+        </w:tc>
+        <w:tc>
+          <w:tcPr>
+            <w:tcW w:w="0" w:type="auto"/>
+            <w:tcBorders>
+              <w:top w:val="outset" w:sz="6" w:space="0" w:color="auto"/>
+              <w:left w:val="outset" w:sz="6" w:space="0" w:color="auto"/>
+              <w:bottom w:val="outset" w:sz="6" w:space="0" w:color="auto"/>
+              <w:right w:val="outset" w:sz="6" w:space="0" w:color="auto"/>
+            </w:tcBorders>
+            <w:shd w:val="clear" w:color="auto" w:fill="CCCCCC"/>
+            <w:vAlign w:val="center"/>
+            <w:hideMark/>
+          </w:tcPr>
+          <w:p>
+            <w:pPr>
+              <w:widowControl/>
+              <w:tabs>
+                <w:tab w:val="clear" w:pos="709"/>
+              </w:tabs>
+              <w:suppressAutoHyphens w:val="0"/>
+              <w:rPr>
+                <w:rFonts w:ascii="Verdana" w:eastAsia="Times New Roman" w:hAnsi="Verdana" w:cs="Times New Roman"/>
+                <w:color w:val="000000"/>
+                <w:sz w:val="12"/>
+                <w:szCs w:val="12"/>
+                <w:lang w:val="es-ES" w:eastAsia="es-ES" w:bidi="ar-SA"/>
+              </w:rPr>
+            </w:pPr>
+            <w:r>
+              <w:rPr>
+                <w:rFonts w:ascii="Verdana" w:eastAsia="Times New Roman" w:hAnsi="Verdana" w:cs="Times New Roman"/>
+                <w:color w:val="000000"/>
+                <w:sz w:val="12"/>
+                <w:szCs w:val="12"/>
+                <w:lang w:val="es-ES" w:eastAsia="es-ES" w:bidi="ar-SA"/>
+              </w:rPr>
+              <w:t>0x375</w:t>
+            </w:r>
+          </w:p>
+        </w:tc>
+        <w:tc>
+          <w:tcPr>
+            <w:tcW w:w="0" w:type="auto"/>
+            <w:tcBorders>
+              <w:top w:val="outset" w:sz="6" w:space="0" w:color="auto"/>
+              <w:left w:val="outset" w:sz="6" w:space="0" w:color="auto"/>
+              <w:bottom w:val="outset" w:sz="6" w:space="0" w:color="auto"/>
+              <w:right w:val="outset" w:sz="6" w:space="0" w:color="auto"/>
+            </w:tcBorders>
+            <w:shd w:val="clear" w:color="auto" w:fill="FFFFFF"/>
+            <w:vAlign w:val="center"/>
+            <w:hideMark/>
+          </w:tcPr>
+          <w:p>
+            <w:pPr>
+              <w:widowControl/>
+              <w:tabs>
+                <w:tab w:val="clear" w:pos="709"/>
+              </w:tabs>
+              <w:suppressAutoHyphens w:val="0"/>
+              <w:rPr>
+                <w:rFonts w:ascii="Verdana" w:eastAsia="Times New Roman" w:hAnsi="Verdana" w:cs="Times New Roman"/>
+                <w:color w:val="000000"/>
+                <w:sz w:val="12"/>
+                <w:szCs w:val="12"/>
+                <w:lang w:val="es-ES" w:eastAsia="es-ES" w:bidi="ar-SA"/>
+              </w:rPr>
+            </w:pPr>
+            <w:r>
+              <w:rPr>
+                <w:rFonts w:ascii="Verdana" w:eastAsia="Times New Roman" w:hAnsi="Verdana" w:cs="Times New Roman"/>
+                <w:color w:val="000000"/>
+                <w:sz w:val="12"/>
+                <w:szCs w:val="12"/>
+                <w:lang w:val="es-ES" w:eastAsia="es-ES" w:bidi="ar-SA"/>
+              </w:rPr>
+              <w:t>Read / Write</w:t>
+            </w:r>
+          </w:p>
+        </w:tc>
+        <w:tc>
+          <w:tcPr>
+            <w:tcW w:w="0" w:type="auto"/>
+            <w:tcBorders>
+              <w:top w:val="outset" w:sz="6" w:space="0" w:color="auto"/>
+              <w:left w:val="outset" w:sz="6" w:space="0" w:color="auto"/>
+              <w:bottom w:val="outset" w:sz="6" w:space="0" w:color="auto"/>
+              <w:right w:val="outset" w:sz="6" w:space="0" w:color="auto"/>
+            </w:tcBorders>
+            <w:shd w:val="clear" w:color="auto" w:fill="FFFFFF"/>
+            <w:vAlign w:val="center"/>
+            <w:hideMark/>
+          </w:tcPr>
+          <w:p>
+            <w:pPr>
+              <w:widowControl/>
+              <w:tabs>
+                <w:tab w:val="clear" w:pos="709"/>
+              </w:tabs>
+              <w:suppressAutoHyphens w:val="0"/>
+              <w:rPr>
+                <w:rFonts w:ascii="Verdana" w:eastAsia="Times New Roman" w:hAnsi="Verdana" w:cs="Times New Roman"/>
+                <w:color w:val="000000"/>
+                <w:sz w:val="12"/>
+                <w:szCs w:val="12"/>
+                <w:lang w:val="es-ES" w:eastAsia="es-ES" w:bidi="ar-SA"/>
+              </w:rPr>
+            </w:pPr>
+            <w:r>
+              <w:rPr>
+                <w:rFonts w:ascii="Verdana" w:eastAsia="Times New Roman" w:hAnsi="Verdana" w:cs="Times New Roman"/>
+                <w:color w:val="000000"/>
+                <w:sz w:val="12"/>
+                <w:szCs w:val="12"/>
+                <w:lang w:val="es-ES" w:eastAsia="es-ES" w:bidi="ar-SA"/>
+              </w:rPr>
+              <w:t>Data Register</w:t>
+            </w:r>
+          </w:p>
+        </w:tc>
+      </w:tr>
+      <w:tr>
+        <w:trPr>
+          <w:tblCellSpacing w:w="15" w:type="dxa"/>
+          <w:jc w:val="center"/>
+        </w:trPr>
+        <w:tc>
+          <w:tcPr>
+            <w:tcW w:w="0" w:type="auto"/>
+            <w:tcBorders>
+              <w:top w:val="outset" w:sz="6" w:space="0" w:color="auto"/>
+              <w:left w:val="outset" w:sz="6" w:space="0" w:color="auto"/>
+              <w:bottom w:val="outset" w:sz="6" w:space="0" w:color="auto"/>
+              <w:right w:val="outset" w:sz="6" w:space="0" w:color="auto"/>
+            </w:tcBorders>
+            <w:shd w:val="clear" w:color="auto" w:fill="CCCCCC"/>
+            <w:vAlign w:val="center"/>
+            <w:hideMark/>
+          </w:tcPr>
+          <w:p>
+            <w:pPr>
+              <w:widowControl/>
+              <w:tabs>
+                <w:tab w:val="clear" w:pos="709"/>
+              </w:tabs>
+              <w:suppressAutoHyphens w:val="0"/>
+              <w:rPr>
+                <w:rFonts w:ascii="Verdana" w:eastAsia="Times New Roman" w:hAnsi="Verdana" w:cs="Times New Roman"/>
+                <w:color w:val="000000"/>
+                <w:sz w:val="12"/>
+                <w:szCs w:val="12"/>
+                <w:lang w:val="es-ES" w:eastAsia="es-ES" w:bidi="ar-SA"/>
+              </w:rPr>
+            </w:pPr>
+            <w:r>
+              <w:rPr>
+                <w:rFonts w:ascii="Verdana" w:eastAsia="Times New Roman" w:hAnsi="Verdana" w:cs="Times New Roman"/>
+                <w:color w:val="000000"/>
+                <w:sz w:val="12"/>
+                <w:szCs w:val="12"/>
+                <w:lang w:val="es-ES" w:eastAsia="es-ES" w:bidi="ar-SA"/>
+              </w:rPr>
+              <w:t>0x3F7</w:t>
+            </w:r>
+          </w:p>
+        </w:tc>
+        <w:tc>
+          <w:tcPr>
+            <w:tcW w:w="0" w:type="auto"/>
+            <w:tcBorders>
+              <w:top w:val="outset" w:sz="6" w:space="0" w:color="auto"/>
+              <w:left w:val="outset" w:sz="6" w:space="0" w:color="auto"/>
+              <w:bottom w:val="outset" w:sz="6" w:space="0" w:color="auto"/>
+              <w:right w:val="outset" w:sz="6" w:space="0" w:color="auto"/>
+            </w:tcBorders>
+            <w:shd w:val="clear" w:color="auto" w:fill="CCCCCC"/>
+            <w:vAlign w:val="center"/>
+            <w:hideMark/>
+          </w:tcPr>
+          <w:p>
+            <w:pPr>
+              <w:widowControl/>
+              <w:tabs>
+                <w:tab w:val="clear" w:pos="709"/>
+              </w:tabs>
+              <w:suppressAutoHyphens w:val="0"/>
+              <w:rPr>
+                <w:rFonts w:ascii="Verdana" w:eastAsia="Times New Roman" w:hAnsi="Verdana" w:cs="Times New Roman"/>
+                <w:color w:val="000000"/>
+                <w:sz w:val="12"/>
+                <w:szCs w:val="12"/>
+                <w:lang w:val="es-ES" w:eastAsia="es-ES" w:bidi="ar-SA"/>
+              </w:rPr>
+            </w:pPr>
+            <w:r>
+              <w:rPr>
+                <w:rFonts w:ascii="Verdana" w:eastAsia="Times New Roman" w:hAnsi="Verdana" w:cs="Times New Roman"/>
+                <w:color w:val="000000"/>
+                <w:sz w:val="12"/>
+                <w:szCs w:val="12"/>
+                <w:lang w:val="es-ES" w:eastAsia="es-ES" w:bidi="ar-SA"/>
+              </w:rPr>
+              <w:t>0x377</w:t>
+            </w:r>
+          </w:p>
+        </w:tc>
+        <w:tc>
+          <w:tcPr>
+            <w:tcW w:w="0" w:type="auto"/>
+            <w:tcBorders>
+              <w:top w:val="outset" w:sz="6" w:space="0" w:color="auto"/>
+              <w:left w:val="outset" w:sz="6" w:space="0" w:color="auto"/>
+              <w:bottom w:val="outset" w:sz="6" w:space="0" w:color="auto"/>
+              <w:right w:val="outset" w:sz="6" w:space="0" w:color="auto"/>
+            </w:tcBorders>
+            <w:shd w:val="clear" w:color="auto" w:fill="FFFFFF"/>
+            <w:vAlign w:val="center"/>
+            <w:hideMark/>
+          </w:tcPr>
+          <w:p>
+            <w:pPr>
+              <w:widowControl/>
+              <w:tabs>
+                <w:tab w:val="clear" w:pos="709"/>
+              </w:tabs>
+              <w:suppressAutoHyphens w:val="0"/>
+              <w:rPr>
+                <w:rFonts w:ascii="Verdana" w:eastAsia="Times New Roman" w:hAnsi="Verdana" w:cs="Times New Roman"/>
+                <w:color w:val="000000"/>
+                <w:sz w:val="12"/>
+                <w:szCs w:val="12"/>
+                <w:lang w:val="es-ES" w:eastAsia="es-ES" w:bidi="ar-SA"/>
+              </w:rPr>
+            </w:pPr>
+            <w:r>
+              <w:rPr>
+                <w:rFonts w:ascii="Verdana" w:eastAsia="Times New Roman" w:hAnsi="Verdana" w:cs="Times New Roman"/>
+                <w:color w:val="000000"/>
+                <w:sz w:val="12"/>
+                <w:szCs w:val="12"/>
+                <w:lang w:val="es-ES" w:eastAsia="es-ES" w:bidi="ar-SA"/>
+              </w:rPr>
+              <w:t>Read Only</w:t>
+            </w:r>
+          </w:p>
+        </w:tc>
+        <w:tc>
+          <w:tcPr>
+            <w:tcW w:w="0" w:type="auto"/>
+            <w:tcBorders>
+              <w:top w:val="outset" w:sz="6" w:space="0" w:color="auto"/>
+              <w:left w:val="outset" w:sz="6" w:space="0" w:color="auto"/>
+              <w:bottom w:val="outset" w:sz="6" w:space="0" w:color="auto"/>
+              <w:right w:val="outset" w:sz="6" w:space="0" w:color="auto"/>
+            </w:tcBorders>
+            <w:shd w:val="clear" w:color="auto" w:fill="FFFFFF"/>
+            <w:vAlign w:val="center"/>
+            <w:hideMark/>
+          </w:tcPr>
+          <w:p>
+            <w:pPr>
+              <w:widowControl/>
+              <w:tabs>
+                <w:tab w:val="clear" w:pos="709"/>
+              </w:tabs>
+              <w:suppressAutoHyphens w:val="0"/>
+              <w:rPr>
+                <w:rFonts w:ascii="Verdana" w:eastAsia="Times New Roman" w:hAnsi="Verdana" w:cs="Times New Roman"/>
+                <w:color w:val="000000"/>
+                <w:sz w:val="12"/>
+                <w:szCs w:val="12"/>
+                <w:lang w:eastAsia="es-ES" w:bidi="ar-SA"/>
+              </w:rPr>
+            </w:pPr>
+            <w:r>
+              <w:rPr>
+                <w:rFonts w:ascii="Verdana" w:eastAsia="Times New Roman" w:hAnsi="Verdana" w:cs="Times New Roman"/>
+                <w:color w:val="000000"/>
+                <w:sz w:val="12"/>
+                <w:szCs w:val="12"/>
+                <w:lang w:eastAsia="es-ES" w:bidi="ar-SA"/>
+              </w:rPr>
+              <w:t>AT only. Configuation Control Register (CCR)</w:t>
+            </w:r>
+          </w:p>
+        </w:tc>
+      </w:tr>
+      <w:tr>
+        <w:trPr>
+          <w:tblCellSpacing w:w="15" w:type="dxa"/>
+          <w:jc w:val="center"/>
+        </w:trPr>
+        <w:tc>
+          <w:tcPr>
+            <w:tcW w:w="0" w:type="auto"/>
+            <w:tcBorders>
+              <w:top w:val="outset" w:sz="6" w:space="0" w:color="auto"/>
+              <w:left w:val="outset" w:sz="6" w:space="0" w:color="auto"/>
+              <w:bottom w:val="outset" w:sz="6" w:space="0" w:color="auto"/>
+              <w:right w:val="outset" w:sz="6" w:space="0" w:color="auto"/>
+            </w:tcBorders>
+            <w:shd w:val="clear" w:color="auto" w:fill="CCCCCC"/>
+            <w:vAlign w:val="center"/>
+            <w:hideMark/>
+          </w:tcPr>
+          <w:p>
+            <w:pPr>
+              <w:widowControl/>
+              <w:tabs>
+                <w:tab w:val="clear" w:pos="709"/>
+              </w:tabs>
+              <w:suppressAutoHyphens w:val="0"/>
+              <w:rPr>
+                <w:rFonts w:ascii="Verdana" w:eastAsia="Times New Roman" w:hAnsi="Verdana" w:cs="Times New Roman"/>
+                <w:color w:val="000000"/>
+                <w:sz w:val="12"/>
+                <w:szCs w:val="12"/>
+                <w:lang w:val="es-ES" w:eastAsia="es-ES" w:bidi="ar-SA"/>
+              </w:rPr>
+            </w:pPr>
+            <w:r>
+              <w:rPr>
+                <w:rFonts w:ascii="Verdana" w:eastAsia="Times New Roman" w:hAnsi="Verdana" w:cs="Times New Roman"/>
+                <w:color w:val="000000"/>
+                <w:sz w:val="12"/>
+                <w:szCs w:val="12"/>
+                <w:lang w:val="es-ES" w:eastAsia="es-ES" w:bidi="ar-SA"/>
+              </w:rPr>
+              <w:t>0x3F7</w:t>
+            </w:r>
+          </w:p>
+        </w:tc>
+        <w:tc>
+          <w:tcPr>
+            <w:tcW w:w="0" w:type="auto"/>
+            <w:tcBorders>
+              <w:top w:val="outset" w:sz="6" w:space="0" w:color="auto"/>
+              <w:left w:val="outset" w:sz="6" w:space="0" w:color="auto"/>
+              <w:bottom w:val="outset" w:sz="6" w:space="0" w:color="auto"/>
+              <w:right w:val="outset" w:sz="6" w:space="0" w:color="auto"/>
+            </w:tcBorders>
+            <w:shd w:val="clear" w:color="auto" w:fill="CCCCCC"/>
+            <w:vAlign w:val="center"/>
+            <w:hideMark/>
+          </w:tcPr>
+          <w:p>
+            <w:pPr>
+              <w:widowControl/>
+              <w:tabs>
+                <w:tab w:val="clear" w:pos="709"/>
+              </w:tabs>
+              <w:suppressAutoHyphens w:val="0"/>
+              <w:rPr>
+                <w:rFonts w:ascii="Verdana" w:eastAsia="Times New Roman" w:hAnsi="Verdana" w:cs="Times New Roman"/>
+                <w:color w:val="000000"/>
+                <w:sz w:val="12"/>
+                <w:szCs w:val="12"/>
+                <w:lang w:val="es-ES" w:eastAsia="es-ES" w:bidi="ar-SA"/>
+              </w:rPr>
+            </w:pPr>
+            <w:r>
+              <w:rPr>
+                <w:rFonts w:ascii="Verdana" w:eastAsia="Times New Roman" w:hAnsi="Verdana" w:cs="Times New Roman"/>
+                <w:color w:val="000000"/>
+                <w:sz w:val="12"/>
+                <w:szCs w:val="12"/>
+                <w:lang w:val="es-ES" w:eastAsia="es-ES" w:bidi="ar-SA"/>
+              </w:rPr>
+              <w:t>0x377</w:t>
+            </w:r>
+          </w:p>
+        </w:tc>
+        <w:tc>
+          <w:tcPr>
+            <w:tcW w:w="0" w:type="auto"/>
+            <w:tcBorders>
+              <w:top w:val="outset" w:sz="6" w:space="0" w:color="auto"/>
+              <w:left w:val="outset" w:sz="6" w:space="0" w:color="auto"/>
+              <w:bottom w:val="outset" w:sz="6" w:space="0" w:color="auto"/>
+              <w:right w:val="outset" w:sz="6" w:space="0" w:color="auto"/>
+            </w:tcBorders>
+            <w:shd w:val="clear" w:color="auto" w:fill="FFFFFF"/>
+            <w:vAlign w:val="center"/>
+            <w:hideMark/>
+          </w:tcPr>
+          <w:p>
+            <w:pPr>
+              <w:widowControl/>
+              <w:tabs>
+                <w:tab w:val="clear" w:pos="709"/>
+              </w:tabs>
+              <w:suppressAutoHyphens w:val="0"/>
+              <w:rPr>
+                <w:rFonts w:ascii="Verdana" w:eastAsia="Times New Roman" w:hAnsi="Verdana" w:cs="Times New Roman"/>
+                <w:color w:val="000000"/>
+                <w:sz w:val="12"/>
+                <w:szCs w:val="12"/>
+                <w:lang w:val="es-ES" w:eastAsia="es-ES" w:bidi="ar-SA"/>
+              </w:rPr>
+            </w:pPr>
+            <w:r>
+              <w:rPr>
+                <w:rFonts w:ascii="Verdana" w:eastAsia="Times New Roman" w:hAnsi="Verdana" w:cs="Times New Roman"/>
+                <w:color w:val="000000"/>
+                <w:sz w:val="12"/>
+                <w:szCs w:val="12"/>
+                <w:lang w:val="es-ES" w:eastAsia="es-ES" w:bidi="ar-SA"/>
+              </w:rPr>
+              <w:t>Write Only</w:t>
+            </w:r>
+          </w:p>
+        </w:tc>
+        <w:tc>
+          <w:tcPr>
+            <w:tcW w:w="0" w:type="auto"/>
+            <w:tcBorders>
+              <w:top w:val="outset" w:sz="6" w:space="0" w:color="auto"/>
+              <w:left w:val="outset" w:sz="6" w:space="0" w:color="auto"/>
+              <w:bottom w:val="outset" w:sz="6" w:space="0" w:color="auto"/>
+              <w:right w:val="outset" w:sz="6" w:space="0" w:color="auto"/>
+            </w:tcBorders>
+            <w:shd w:val="clear" w:color="auto" w:fill="FFFFFF"/>
+            <w:vAlign w:val="center"/>
+            <w:hideMark/>
+          </w:tcPr>
+          <w:p>
+            <w:pPr>
+              <w:widowControl/>
+              <w:tabs>
+                <w:tab w:val="clear" w:pos="709"/>
+              </w:tabs>
+              <w:suppressAutoHyphens w:val="0"/>
+              <w:rPr>
+                <w:rFonts w:ascii="Verdana" w:eastAsia="Times New Roman" w:hAnsi="Verdana" w:cs="Times New Roman"/>
+                <w:color w:val="000000"/>
+                <w:sz w:val="12"/>
+                <w:szCs w:val="12"/>
+                <w:lang w:eastAsia="es-ES" w:bidi="ar-SA"/>
+              </w:rPr>
+            </w:pPr>
+            <w:r>
+              <w:rPr>
+                <w:rFonts w:ascii="Verdana" w:eastAsia="Times New Roman" w:hAnsi="Verdana" w:cs="Times New Roman"/>
+                <w:color w:val="000000"/>
+                <w:sz w:val="12"/>
+                <w:szCs w:val="12"/>
+                <w:lang w:eastAsia="es-ES" w:bidi="ar-SA"/>
+              </w:rPr>
+              <w:t>AT only. Digital Input Register (DIR)</w:t>
+            </w:r>
+          </w:p>
+        </w:tc>
+      </w:tr>
+      <w:tr>
+        <w:trPr>
+          <w:tblCellSpacing w:w="15" w:type="dxa"/>
+          <w:jc w:val="center"/>
+        </w:trPr>
+        <w:tc>
+          <w:tcPr>
+            <w:tcW w:w="0" w:type="auto"/>
+            <w:gridSpan w:val="4"/>
+            <w:tcBorders>
+              <w:top w:val="outset" w:sz="6" w:space="0" w:color="auto"/>
+              <w:left w:val="outset" w:sz="6" w:space="0" w:color="auto"/>
+              <w:bottom w:val="outset" w:sz="6" w:space="0" w:color="auto"/>
+              <w:right w:val="outset" w:sz="6" w:space="0" w:color="auto"/>
+            </w:tcBorders>
+            <w:shd w:val="clear" w:color="auto" w:fill="AAAAAA"/>
+            <w:vAlign w:val="center"/>
+            <w:hideMark/>
+          </w:tcPr>
+          <w:p>
+            <w:pPr>
+              <w:widowControl/>
+              <w:tabs>
+                <w:tab w:val="clear" w:pos="709"/>
+              </w:tabs>
+              <w:suppressAutoHyphens w:val="0"/>
+              <w:jc w:val="center"/>
+              <w:rPr>
+                <w:rFonts w:ascii="Verdana" w:eastAsia="Times New Roman" w:hAnsi="Verdana" w:cs="Times New Roman"/>
+                <w:color w:val="000000"/>
+                <w:sz w:val="12"/>
+                <w:szCs w:val="12"/>
+                <w:lang w:val="es-ES" w:eastAsia="es-ES" w:bidi="ar-SA"/>
+              </w:rPr>
+            </w:pPr>
+            <w:r>
+              <w:rPr>
+                <w:rFonts w:ascii="Verdana" w:eastAsia="Times New Roman" w:hAnsi="Verdana" w:cs="Times New Roman"/>
+                <w:color w:val="000000"/>
+                <w:sz w:val="12"/>
+                <w:szCs w:val="12"/>
+                <w:lang w:val="es-ES" w:eastAsia="es-ES" w:bidi="ar-SA"/>
+              </w:rPr>
+              <w:t>Other FDC Registers</w:t>
+            </w:r>
+          </w:p>
+        </w:tc>
+      </w:tr>
+      <w:tr>
+        <w:trPr>
+          <w:tblCellSpacing w:w="15" w:type="dxa"/>
+          <w:jc w:val="center"/>
+        </w:trPr>
+        <w:tc>
+          <w:tcPr>
+            <w:tcW w:w="0" w:type="auto"/>
+            <w:tcBorders>
+              <w:top w:val="outset" w:sz="6" w:space="0" w:color="auto"/>
+              <w:left w:val="outset" w:sz="6" w:space="0" w:color="auto"/>
+              <w:bottom w:val="outset" w:sz="6" w:space="0" w:color="auto"/>
+              <w:right w:val="outset" w:sz="6" w:space="0" w:color="auto"/>
+            </w:tcBorders>
+            <w:shd w:val="clear" w:color="auto" w:fill="CCCCCC"/>
+            <w:vAlign w:val="center"/>
+            <w:hideMark/>
+          </w:tcPr>
+          <w:p>
+            <w:pPr>
+              <w:widowControl/>
+              <w:tabs>
+                <w:tab w:val="clear" w:pos="709"/>
+              </w:tabs>
+              <w:suppressAutoHyphens w:val="0"/>
+              <w:rPr>
+                <w:rFonts w:ascii="Verdana" w:eastAsia="Times New Roman" w:hAnsi="Verdana" w:cs="Times New Roman"/>
+                <w:color w:val="000000"/>
+                <w:sz w:val="12"/>
+                <w:szCs w:val="12"/>
+                <w:lang w:val="es-ES" w:eastAsia="es-ES" w:bidi="ar-SA"/>
+              </w:rPr>
+            </w:pPr>
+            <w:r>
+              <w:rPr>
+                <w:rFonts w:ascii="Verdana" w:eastAsia="Times New Roman" w:hAnsi="Verdana" w:cs="Times New Roman"/>
+                <w:color w:val="000000"/>
+                <w:sz w:val="12"/>
+                <w:szCs w:val="12"/>
+                <w:lang w:val="es-ES" w:eastAsia="es-ES" w:bidi="ar-SA"/>
+              </w:rPr>
+              <w:t>0x3F0</w:t>
+            </w:r>
+          </w:p>
+        </w:tc>
+        <w:tc>
+          <w:tcPr>
+            <w:tcW w:w="0" w:type="auto"/>
+            <w:tcBorders>
+              <w:top w:val="outset" w:sz="6" w:space="0" w:color="auto"/>
+              <w:left w:val="outset" w:sz="6" w:space="0" w:color="auto"/>
+              <w:bottom w:val="outset" w:sz="6" w:space="0" w:color="auto"/>
+              <w:right w:val="outset" w:sz="6" w:space="0" w:color="auto"/>
+            </w:tcBorders>
+            <w:shd w:val="clear" w:color="auto" w:fill="CCCCCC"/>
+            <w:vAlign w:val="center"/>
+            <w:hideMark/>
+          </w:tcPr>
+          <w:p>
+            <w:pPr>
+              <w:widowControl/>
+              <w:tabs>
+                <w:tab w:val="clear" w:pos="709"/>
+              </w:tabs>
+              <w:suppressAutoHyphens w:val="0"/>
+              <w:rPr>
+                <w:rFonts w:ascii="Verdana" w:eastAsia="Times New Roman" w:hAnsi="Verdana" w:cs="Times New Roman"/>
+                <w:color w:val="000000"/>
+                <w:sz w:val="12"/>
+                <w:szCs w:val="12"/>
+                <w:lang w:val="es-ES" w:eastAsia="es-ES" w:bidi="ar-SA"/>
+              </w:rPr>
+            </w:pPr>
+            <w:r>
+              <w:rPr>
+                <w:rFonts w:ascii="Verdana" w:eastAsia="Times New Roman" w:hAnsi="Verdana" w:cs="Times New Roman"/>
+                <w:color w:val="000000"/>
+                <w:sz w:val="12"/>
+                <w:szCs w:val="12"/>
+                <w:lang w:val="es-ES" w:eastAsia="es-ES" w:bidi="ar-SA"/>
+              </w:rPr>
+              <w:t>0x370</w:t>
+            </w:r>
+          </w:p>
+        </w:tc>
+        <w:tc>
+          <w:tcPr>
+            <w:tcW w:w="0" w:type="auto"/>
+            <w:tcBorders>
+              <w:top w:val="outset" w:sz="6" w:space="0" w:color="auto"/>
+              <w:left w:val="outset" w:sz="6" w:space="0" w:color="auto"/>
+              <w:bottom w:val="outset" w:sz="6" w:space="0" w:color="auto"/>
+              <w:right w:val="outset" w:sz="6" w:space="0" w:color="auto"/>
+            </w:tcBorders>
+            <w:shd w:val="clear" w:color="auto" w:fill="FFFFFF"/>
+            <w:vAlign w:val="center"/>
+            <w:hideMark/>
+          </w:tcPr>
+          <w:p>
+            <w:pPr>
+              <w:widowControl/>
+              <w:tabs>
+                <w:tab w:val="clear" w:pos="709"/>
+              </w:tabs>
+              <w:suppressAutoHyphens w:val="0"/>
+              <w:rPr>
+                <w:rFonts w:ascii="Verdana" w:eastAsia="Times New Roman" w:hAnsi="Verdana" w:cs="Times New Roman"/>
+                <w:color w:val="000000"/>
+                <w:sz w:val="12"/>
+                <w:szCs w:val="12"/>
+                <w:lang w:val="es-ES" w:eastAsia="es-ES" w:bidi="ar-SA"/>
+              </w:rPr>
+            </w:pPr>
+            <w:r>
+              <w:rPr>
+                <w:rFonts w:ascii="Verdana" w:eastAsia="Times New Roman" w:hAnsi="Verdana" w:cs="Times New Roman"/>
+                <w:color w:val="000000"/>
+                <w:sz w:val="12"/>
+                <w:szCs w:val="12"/>
+                <w:lang w:val="es-ES" w:eastAsia="es-ES" w:bidi="ar-SA"/>
+              </w:rPr>
+              <w:t>Read Only</w:t>
+            </w:r>
+          </w:p>
+        </w:tc>
+        <w:tc>
+          <w:tcPr>
+            <w:tcW w:w="0" w:type="auto"/>
+            <w:tcBorders>
+              <w:top w:val="outset" w:sz="6" w:space="0" w:color="auto"/>
+              <w:left w:val="outset" w:sz="6" w:space="0" w:color="auto"/>
+              <w:bottom w:val="outset" w:sz="6" w:space="0" w:color="auto"/>
+              <w:right w:val="outset" w:sz="6" w:space="0" w:color="auto"/>
+            </w:tcBorders>
+            <w:shd w:val="clear" w:color="auto" w:fill="FFFFFF"/>
+            <w:vAlign w:val="center"/>
+            <w:hideMark/>
+          </w:tcPr>
+          <w:p>
+            <w:pPr>
+              <w:widowControl/>
+              <w:tabs>
+                <w:tab w:val="clear" w:pos="709"/>
+              </w:tabs>
+              <w:suppressAutoHyphens w:val="0"/>
+              <w:rPr>
+                <w:rFonts w:ascii="Verdana" w:eastAsia="Times New Roman" w:hAnsi="Verdana" w:cs="Times New Roman"/>
+                <w:color w:val="000000"/>
+                <w:sz w:val="12"/>
+                <w:szCs w:val="12"/>
+                <w:lang w:eastAsia="es-ES" w:bidi="ar-SA"/>
+              </w:rPr>
+            </w:pPr>
+            <w:r>
+              <w:rPr>
+                <w:rFonts w:ascii="Verdana" w:eastAsia="Times New Roman" w:hAnsi="Verdana" w:cs="Times New Roman"/>
+                <w:color w:val="000000"/>
+                <w:sz w:val="12"/>
+                <w:szCs w:val="12"/>
+                <w:lang w:eastAsia="es-ES" w:bidi="ar-SA"/>
+              </w:rPr>
+              <w:t>PS/2 only. Status Register A (SRA)</w:t>
+            </w:r>
+          </w:p>
+        </w:tc>
+      </w:tr>
+      <w:tr>
+        <w:trPr>
+          <w:tblCellSpacing w:w="15" w:type="dxa"/>
+          <w:jc w:val="center"/>
+        </w:trPr>
+        <w:tc>
+          <w:tcPr>
+            <w:tcW w:w="0" w:type="auto"/>
+            <w:tcBorders>
+              <w:top w:val="outset" w:sz="6" w:space="0" w:color="auto"/>
+              <w:left w:val="outset" w:sz="6" w:space="0" w:color="auto"/>
+              <w:bottom w:val="outset" w:sz="6" w:space="0" w:color="auto"/>
+              <w:right w:val="outset" w:sz="6" w:space="0" w:color="auto"/>
+            </w:tcBorders>
+            <w:shd w:val="clear" w:color="auto" w:fill="CCCCCC"/>
+            <w:vAlign w:val="center"/>
+            <w:hideMark/>
+          </w:tcPr>
+          <w:p>
+            <w:pPr>
+              <w:widowControl/>
+              <w:tabs>
+                <w:tab w:val="clear" w:pos="709"/>
+              </w:tabs>
+              <w:suppressAutoHyphens w:val="0"/>
+              <w:rPr>
+                <w:rFonts w:ascii="Verdana" w:eastAsia="Times New Roman" w:hAnsi="Verdana" w:cs="Times New Roman"/>
+                <w:color w:val="000000"/>
+                <w:sz w:val="12"/>
+                <w:szCs w:val="12"/>
+                <w:lang w:val="es-ES" w:eastAsia="es-ES" w:bidi="ar-SA"/>
+              </w:rPr>
+            </w:pPr>
+            <w:r>
+              <w:rPr>
+                <w:rFonts w:ascii="Verdana" w:eastAsia="Times New Roman" w:hAnsi="Verdana" w:cs="Times New Roman"/>
+                <w:color w:val="000000"/>
+                <w:sz w:val="12"/>
+                <w:szCs w:val="12"/>
+                <w:lang w:val="es-ES" w:eastAsia="es-ES" w:bidi="ar-SA"/>
+              </w:rPr>
+              <w:t>0x3F1</w:t>
+            </w:r>
+          </w:p>
+        </w:tc>
+        <w:tc>
+          <w:tcPr>
+            <w:tcW w:w="0" w:type="auto"/>
+            <w:tcBorders>
+              <w:top w:val="outset" w:sz="6" w:space="0" w:color="auto"/>
+              <w:left w:val="outset" w:sz="6" w:space="0" w:color="auto"/>
+              <w:bottom w:val="outset" w:sz="6" w:space="0" w:color="auto"/>
+              <w:right w:val="outset" w:sz="6" w:space="0" w:color="auto"/>
+            </w:tcBorders>
+            <w:shd w:val="clear" w:color="auto" w:fill="CCCCCC"/>
+            <w:vAlign w:val="center"/>
+            <w:hideMark/>
+          </w:tcPr>
+          <w:p>
+            <w:pPr>
+              <w:widowControl/>
+              <w:tabs>
+                <w:tab w:val="clear" w:pos="709"/>
+              </w:tabs>
+              <w:suppressAutoHyphens w:val="0"/>
+              <w:rPr>
+                <w:rFonts w:ascii="Verdana" w:eastAsia="Times New Roman" w:hAnsi="Verdana" w:cs="Times New Roman"/>
+                <w:color w:val="000000"/>
+                <w:sz w:val="12"/>
+                <w:szCs w:val="12"/>
+                <w:lang w:val="es-ES" w:eastAsia="es-ES" w:bidi="ar-SA"/>
+              </w:rPr>
+            </w:pPr>
+            <w:r>
+              <w:rPr>
+                <w:rFonts w:ascii="Verdana" w:eastAsia="Times New Roman" w:hAnsi="Verdana" w:cs="Times New Roman"/>
+                <w:color w:val="000000"/>
+                <w:sz w:val="12"/>
+                <w:szCs w:val="12"/>
+                <w:lang w:val="es-ES" w:eastAsia="es-ES" w:bidi="ar-SA"/>
+              </w:rPr>
+              <w:t>0x371</w:t>
+            </w:r>
+          </w:p>
+        </w:tc>
+        <w:tc>
+          <w:tcPr>
+            <w:tcW w:w="0" w:type="auto"/>
+            <w:tcBorders>
+              <w:top w:val="outset" w:sz="6" w:space="0" w:color="auto"/>
+              <w:left w:val="outset" w:sz="6" w:space="0" w:color="auto"/>
+              <w:bottom w:val="outset" w:sz="6" w:space="0" w:color="auto"/>
+              <w:right w:val="outset" w:sz="6" w:space="0" w:color="auto"/>
+            </w:tcBorders>
+            <w:shd w:val="clear" w:color="auto" w:fill="FFFFFF"/>
+            <w:vAlign w:val="center"/>
+            <w:hideMark/>
+          </w:tcPr>
+          <w:p>
+            <w:pPr>
+              <w:widowControl/>
+              <w:tabs>
+                <w:tab w:val="clear" w:pos="709"/>
+              </w:tabs>
+              <w:suppressAutoHyphens w:val="0"/>
+              <w:rPr>
+                <w:rFonts w:ascii="Verdana" w:eastAsia="Times New Roman" w:hAnsi="Verdana" w:cs="Times New Roman"/>
+                <w:color w:val="000000"/>
+                <w:sz w:val="12"/>
+                <w:szCs w:val="12"/>
+                <w:lang w:val="es-ES" w:eastAsia="es-ES" w:bidi="ar-SA"/>
+              </w:rPr>
+            </w:pPr>
+            <w:r>
+              <w:rPr>
+                <w:rFonts w:ascii="Verdana" w:eastAsia="Times New Roman" w:hAnsi="Verdana" w:cs="Times New Roman"/>
+                <w:color w:val="000000"/>
+                <w:sz w:val="12"/>
+                <w:szCs w:val="12"/>
+                <w:lang w:val="es-ES" w:eastAsia="es-ES" w:bidi="ar-SA"/>
+              </w:rPr>
+              <w:t>Read Only</w:t>
+            </w:r>
+          </w:p>
+        </w:tc>
+        <w:tc>
+          <w:tcPr>
+            <w:tcW w:w="0" w:type="auto"/>
+            <w:tcBorders>
+              <w:top w:val="outset" w:sz="6" w:space="0" w:color="auto"/>
+              <w:left w:val="outset" w:sz="6" w:space="0" w:color="auto"/>
+              <w:bottom w:val="outset" w:sz="6" w:space="0" w:color="auto"/>
+              <w:right w:val="outset" w:sz="6" w:space="0" w:color="auto"/>
+            </w:tcBorders>
+            <w:shd w:val="clear" w:color="auto" w:fill="FFFFFF"/>
+            <w:vAlign w:val="center"/>
+            <w:hideMark/>
+          </w:tcPr>
+          <w:p>
+            <w:pPr>
+              <w:widowControl/>
+              <w:tabs>
+                <w:tab w:val="clear" w:pos="709"/>
+              </w:tabs>
+              <w:suppressAutoHyphens w:val="0"/>
+              <w:rPr>
+                <w:rFonts w:ascii="Verdana" w:eastAsia="Times New Roman" w:hAnsi="Verdana" w:cs="Times New Roman"/>
+                <w:color w:val="000000"/>
+                <w:sz w:val="12"/>
+                <w:szCs w:val="12"/>
+                <w:lang w:eastAsia="es-ES" w:bidi="ar-SA"/>
+              </w:rPr>
+            </w:pPr>
+            <w:r>
+              <w:rPr>
+                <w:rFonts w:ascii="Verdana" w:eastAsia="Times New Roman" w:hAnsi="Verdana" w:cs="Times New Roman"/>
+                <w:color w:val="000000"/>
+                <w:sz w:val="12"/>
+                <w:szCs w:val="12"/>
+                <w:lang w:eastAsia="es-ES" w:bidi="ar-SA"/>
+              </w:rPr>
+              <w:t>PS/2 only. Status Register B (SRB)</w:t>
+            </w:r>
+          </w:p>
+        </w:tc>
+      </w:tr>
+      <w:tr>
+        <w:trPr>
+          <w:tblCellSpacing w:w="15" w:type="dxa"/>
+          <w:jc w:val="center"/>
+        </w:trPr>
+        <w:tc>
+          <w:tcPr>
+            <w:tcW w:w="0" w:type="auto"/>
+            <w:tcBorders>
+              <w:top w:val="outset" w:sz="6" w:space="0" w:color="auto"/>
+              <w:left w:val="outset" w:sz="6" w:space="0" w:color="auto"/>
+              <w:bottom w:val="outset" w:sz="6" w:space="0" w:color="auto"/>
+              <w:right w:val="outset" w:sz="6" w:space="0" w:color="auto"/>
+            </w:tcBorders>
+            <w:shd w:val="clear" w:color="auto" w:fill="CCCCCC"/>
+            <w:vAlign w:val="center"/>
+            <w:hideMark/>
+          </w:tcPr>
+          <w:p>
+            <w:pPr>
+              <w:widowControl/>
+              <w:tabs>
+                <w:tab w:val="clear" w:pos="709"/>
+              </w:tabs>
+              <w:suppressAutoHyphens w:val="0"/>
+              <w:rPr>
+                <w:rFonts w:ascii="Verdana" w:eastAsia="Times New Roman" w:hAnsi="Verdana" w:cs="Times New Roman"/>
+                <w:color w:val="000000"/>
+                <w:sz w:val="12"/>
+                <w:szCs w:val="12"/>
+                <w:lang w:val="es-ES" w:eastAsia="es-ES" w:bidi="ar-SA"/>
+              </w:rPr>
+            </w:pPr>
+            <w:r>
+              <w:rPr>
+                <w:rFonts w:ascii="Verdana" w:eastAsia="Times New Roman" w:hAnsi="Verdana" w:cs="Times New Roman"/>
+                <w:color w:val="000000"/>
+                <w:sz w:val="12"/>
+                <w:szCs w:val="12"/>
+                <w:lang w:val="es-ES" w:eastAsia="es-ES" w:bidi="ar-SA"/>
+              </w:rPr>
+              <w:t>0x3F4</w:t>
+            </w:r>
+          </w:p>
+        </w:tc>
+        <w:tc>
+          <w:tcPr>
+            <w:tcW w:w="0" w:type="auto"/>
+            <w:tcBorders>
+              <w:top w:val="outset" w:sz="6" w:space="0" w:color="auto"/>
+              <w:left w:val="outset" w:sz="6" w:space="0" w:color="auto"/>
+              <w:bottom w:val="outset" w:sz="6" w:space="0" w:color="auto"/>
+              <w:right w:val="outset" w:sz="6" w:space="0" w:color="auto"/>
+            </w:tcBorders>
+            <w:shd w:val="clear" w:color="auto" w:fill="CCCCCC"/>
+            <w:vAlign w:val="center"/>
+            <w:hideMark/>
+          </w:tcPr>
+          <w:p>
+            <w:pPr>
+              <w:widowControl/>
+              <w:tabs>
+                <w:tab w:val="clear" w:pos="709"/>
+              </w:tabs>
+              <w:suppressAutoHyphens w:val="0"/>
+              <w:rPr>
+                <w:rFonts w:ascii="Verdana" w:eastAsia="Times New Roman" w:hAnsi="Verdana" w:cs="Times New Roman"/>
+                <w:color w:val="000000"/>
+                <w:sz w:val="12"/>
+                <w:szCs w:val="12"/>
+                <w:lang w:val="es-ES" w:eastAsia="es-ES" w:bidi="ar-SA"/>
+              </w:rPr>
+            </w:pPr>
+            <w:r>
+              <w:rPr>
+                <w:rFonts w:ascii="Verdana" w:eastAsia="Times New Roman" w:hAnsi="Verdana" w:cs="Times New Roman"/>
+                <w:color w:val="000000"/>
+                <w:sz w:val="12"/>
+                <w:szCs w:val="12"/>
+                <w:lang w:val="es-ES" w:eastAsia="es-ES" w:bidi="ar-SA"/>
+              </w:rPr>
+              <w:t>0x374</w:t>
+            </w:r>
+          </w:p>
+        </w:tc>
+        <w:tc>
+          <w:tcPr>
+            <w:tcW w:w="0" w:type="auto"/>
+            <w:tcBorders>
+              <w:top w:val="outset" w:sz="6" w:space="0" w:color="auto"/>
+              <w:left w:val="outset" w:sz="6" w:space="0" w:color="auto"/>
+              <w:bottom w:val="outset" w:sz="6" w:space="0" w:color="auto"/>
+              <w:right w:val="outset" w:sz="6" w:space="0" w:color="auto"/>
+            </w:tcBorders>
+            <w:shd w:val="clear" w:color="auto" w:fill="FFFFFF"/>
+            <w:vAlign w:val="center"/>
+            <w:hideMark/>
+          </w:tcPr>
+          <w:p>
+            <w:pPr>
+              <w:widowControl/>
+              <w:tabs>
+                <w:tab w:val="clear" w:pos="709"/>
+              </w:tabs>
+              <w:suppressAutoHyphens w:val="0"/>
+              <w:rPr>
+                <w:rFonts w:ascii="Verdana" w:eastAsia="Times New Roman" w:hAnsi="Verdana" w:cs="Times New Roman"/>
+                <w:color w:val="000000"/>
+                <w:sz w:val="12"/>
+                <w:szCs w:val="12"/>
+                <w:lang w:val="es-ES" w:eastAsia="es-ES" w:bidi="ar-SA"/>
+              </w:rPr>
+            </w:pPr>
+            <w:r>
+              <w:rPr>
+                <w:rFonts w:ascii="Verdana" w:eastAsia="Times New Roman" w:hAnsi="Verdana" w:cs="Times New Roman"/>
+                <w:color w:val="000000"/>
+                <w:sz w:val="12"/>
+                <w:szCs w:val="12"/>
+                <w:lang w:val="es-ES" w:eastAsia="es-ES" w:bidi="ar-SA"/>
+              </w:rPr>
+              <w:t>Write Only</w:t>
+            </w:r>
+          </w:p>
+        </w:tc>
+        <w:tc>
+          <w:tcPr>
+            <w:tcW w:w="0" w:type="auto"/>
+            <w:tcBorders>
+              <w:top w:val="outset" w:sz="6" w:space="0" w:color="auto"/>
+              <w:left w:val="outset" w:sz="6" w:space="0" w:color="auto"/>
+              <w:bottom w:val="outset" w:sz="6" w:space="0" w:color="auto"/>
+              <w:right w:val="outset" w:sz="6" w:space="0" w:color="auto"/>
+            </w:tcBorders>
+            <w:shd w:val="clear" w:color="auto" w:fill="FFFFFF"/>
+            <w:vAlign w:val="center"/>
+            <w:hideMark/>
+          </w:tcPr>
+          <w:p>
+            <w:pPr>
+              <w:widowControl/>
+              <w:tabs>
+                <w:tab w:val="clear" w:pos="709"/>
+              </w:tabs>
+              <w:suppressAutoHyphens w:val="0"/>
+              <w:rPr>
+                <w:rFonts w:ascii="Verdana" w:eastAsia="Times New Roman" w:hAnsi="Verdana" w:cs="Times New Roman"/>
+                <w:color w:val="000000"/>
+                <w:sz w:val="12"/>
+                <w:szCs w:val="12"/>
+                <w:lang w:eastAsia="es-ES" w:bidi="ar-SA"/>
+              </w:rPr>
+            </w:pPr>
+            <w:r>
+              <w:rPr>
+                <w:rFonts w:ascii="Verdana" w:eastAsia="Times New Roman" w:hAnsi="Verdana" w:cs="Times New Roman"/>
+                <w:color w:val="000000"/>
+                <w:sz w:val="12"/>
+                <w:szCs w:val="12"/>
+                <w:lang w:eastAsia="es-ES" w:bidi="ar-SA"/>
+              </w:rPr>
+              <w:t>PS/2 only. Data Rate Select Register (DSR)</w:t>
+            </w:r>
+          </w:p>
+        </w:tc>
+      </w:tr>
+    </w:tbl>
+    <w:p>
+      <w:pPr>
+        <w:rPr>
+          <w:u w:val="single"/>
+          <w:lang w:val="es-ES"/>
+        </w:rPr>
+      </w:pPr>
+      <w:r>
+        <w:lastRenderedPageBreak/>
+        <w:tab/>
+      </w:r>
+      <w:r>
+        <w:rPr>
+          <w:lang w:val="es-ES"/>
+        </w:rPr>
+        <w:t xml:space="preserve">Para poder comenzar a utilizar el Floppy es necesario setear ciertos registros en el controlador. </w:t>
+      </w:r>
+      <w:r>
+        <w:rPr>
+          <w:lang w:val="es-ES"/>
+        </w:rPr>
+        <w:t>Por ejemplo, antes de poder leer o escribir en el floppy, es necesario que nuestro driver de floppy inicie el motor del mismo y antes de poder leer, darle un tiempo para que pueda girar apropiadamente y poder hacer una lectura. El estado del FDD se muestra en un registro llamado MSR (Main Status Register), el cual nos indica si un FDD se encuentra ocupado o listo para poder tomar un comando.</w:t>
+      </w:r>
+      <w:r>
+        <w:rPr>
+          <w:lang w:val="es-ES"/>
+        </w:rPr>
+        <w:t xml:space="preserve"> El FDD también debe de ser calibrado antes de poder usarse con los tiempos de respuesta y de carga. Luego de esto ya el floppy drive puede ser usado y utilizar el formato CHS para poder leer un sector del disco y cargarlo en memoria.</w:t>
+      </w:r>
+      <w:r>
+        <w:rPr>
+          <w:lang w:val="es-ES"/>
+        </w:rPr>
+        <w:t xml:space="preserve"> Cada llamada al Floppy Drive genera un IRQ6, el cual podemos configurar en nuestro kernel para poder atrapar la llamada a este interruptor y asi poder manejar la data que se recibe y se envía.</w:t>
       </w:r>
     </w:p>
     <w:sectPr>
@@ -84,6 +1951,44 @@
     </w:sectPr>
   </w:body>
 </w:document>
+</file>
+
+<file path=word/endnotes.xml><?xml version="1.0" encoding="utf-8"?>
+<w:endnotes xmlns:ve="http://schemas.openxmlformats.org/markup-compatibility/2006" xmlns:o="urn:schemas-microsoft-com:office:office" xmlns:r="http://schemas.openxmlformats.org/officeDocument/2006/relationships" xmlns:m="http://schemas.openxmlformats.org/officeDocument/2006/math" xmlns:v="urn:schemas-microsoft-com:vml" xmlns:wp="http://schemas.openxmlformats.org/drawingml/2006/wordprocessingDrawing" xmlns:w10="urn:schemas-microsoft-com:office:word" xmlns:w="http://schemas.openxmlformats.org/wordprocessingml/2006/main" xmlns:wne="http://schemas.microsoft.com/office/word/2006/wordml">
+  <w:endnote w:type="separator" w:id="0">
+    <w:p>
+      <w:r>
+        <w:separator/>
+      </w:r>
+    </w:p>
+  </w:endnote>
+  <w:endnote w:type="continuationSeparator" w:id="1">
+    <w:p>
+      <w:r>
+        <w:continuationSeparator/>
+      </w:r>
+    </w:p>
+  </w:endnote>
+</w:endnotes>
+</file>
+
+<file path=word/footnotes.xml><?xml version="1.0" encoding="utf-8"?>
+<w:footnotes xmlns:ve="http://schemas.openxmlformats.org/markup-compatibility/2006" xmlns:o="urn:schemas-microsoft-com:office:office" xmlns:r="http://schemas.openxmlformats.org/officeDocument/2006/relationships" xmlns:m="http://schemas.openxmlformats.org/officeDocument/2006/math" xmlns:v="urn:schemas-microsoft-com:vml" xmlns:wp="http://schemas.openxmlformats.org/drawingml/2006/wordprocessingDrawing" xmlns:w10="urn:schemas-microsoft-com:office:word" xmlns:w="http://schemas.openxmlformats.org/wordprocessingml/2006/main" xmlns:wne="http://schemas.microsoft.com/office/word/2006/wordml">
+  <w:footnote w:type="separator" w:id="0">
+    <w:p>
+      <w:r>
+        <w:separator/>
+      </w:r>
+    </w:p>
+  </w:footnote>
+  <w:footnote w:type="continuationSeparator" w:id="1">
+    <w:p>
+      <w:r>
+        <w:continuationSeparator/>
+      </w:r>
+    </w:p>
+  </w:footnote>
+</w:footnotes>
 </file>
 
 <file path=word/styles.xml><?xml version="1.0" encoding="utf-8"?>
@@ -330,6 +2235,103 @@
     <w:pPr>
       <w:suppressLineNumbers/>
     </w:pPr>
+  </w:style>
+  <w:style w:type="paragraph" w:styleId="Textodeglobo">
+    <w:name w:val="Balloon Text"/>
+    <w:basedOn w:val="Normal"/>
+    <w:link w:val="TextodegloboCar"/>
+    <w:uiPriority w:val="99"/>
+    <w:semiHidden/>
+    <w:unhideWhenUsed/>
+    <w:rsid w:val="00DD2FBD"/>
+    <w:rPr>
+      <w:rFonts w:ascii="Tahoma" w:hAnsi="Tahoma" w:cs="Mangal"/>
+      <w:sz w:val="16"/>
+      <w:szCs w:val="14"/>
+    </w:rPr>
+  </w:style>
+  <w:style w:type="character" w:customStyle="1" w:styleId="TextodegloboCar">
+    <w:name w:val="Texto de globo Car"/>
+    <w:basedOn w:val="Fuentedeprrafopredeter"/>
+    <w:link w:val="Textodeglobo"/>
+    <w:uiPriority w:val="99"/>
+    <w:semiHidden/>
+    <w:rsid w:val="00DD2FBD"/>
+    <w:rPr>
+      <w:rFonts w:ascii="Tahoma" w:eastAsia="WenQuanYi Micro Hei" w:hAnsi="Tahoma" w:cs="Mangal"/>
+      <w:color w:val="00000A"/>
+      <w:sz w:val="16"/>
+      <w:szCs w:val="14"/>
+      <w:lang w:val="en-US" w:eastAsia="zh-CN" w:bidi="hi-IN"/>
+    </w:rPr>
+  </w:style>
+  <w:style w:type="paragraph" w:styleId="Encabezado">
+    <w:name w:val="header"/>
+    <w:basedOn w:val="Normal"/>
+    <w:link w:val="EncabezadoCar"/>
+    <w:uiPriority w:val="99"/>
+    <w:semiHidden/>
+    <w:unhideWhenUsed/>
+    <w:rsid w:val="00CB7577"/>
+    <w:pPr>
+      <w:tabs>
+        <w:tab w:val="clear" w:pos="709"/>
+        <w:tab w:val="center" w:pos="4513"/>
+        <w:tab w:val="right" w:pos="9026"/>
+      </w:tabs>
+    </w:pPr>
+    <w:rPr>
+      <w:rFonts w:cs="Mangal"/>
+      <w:szCs w:val="21"/>
+    </w:rPr>
+  </w:style>
+  <w:style w:type="character" w:customStyle="1" w:styleId="EncabezadoCar">
+    <w:name w:val="Encabezado Car"/>
+    <w:basedOn w:val="Fuentedeprrafopredeter"/>
+    <w:link w:val="Encabezado"/>
+    <w:uiPriority w:val="99"/>
+    <w:semiHidden/>
+    <w:rsid w:val="00CB7577"/>
+    <w:rPr>
+      <w:rFonts w:ascii="Liberation Serif" w:eastAsia="WenQuanYi Micro Hei" w:hAnsi="Liberation Serif" w:cs="Mangal"/>
+      <w:color w:val="00000A"/>
+      <w:szCs w:val="21"/>
+      <w:lang w:val="en-US" w:eastAsia="zh-CN" w:bidi="hi-IN"/>
+    </w:rPr>
+  </w:style>
+  <w:style w:type="paragraph" w:styleId="Piedepgina">
+    <w:name w:val="footer"/>
+    <w:basedOn w:val="Normal"/>
+    <w:link w:val="PiedepginaCar"/>
+    <w:uiPriority w:val="99"/>
+    <w:semiHidden/>
+    <w:unhideWhenUsed/>
+    <w:rsid w:val="00CB7577"/>
+    <w:pPr>
+      <w:tabs>
+        <w:tab w:val="clear" w:pos="709"/>
+        <w:tab w:val="center" w:pos="4513"/>
+        <w:tab w:val="right" w:pos="9026"/>
+      </w:tabs>
+    </w:pPr>
+    <w:rPr>
+      <w:rFonts w:cs="Mangal"/>
+      <w:szCs w:val="21"/>
+    </w:rPr>
+  </w:style>
+  <w:style w:type="character" w:customStyle="1" w:styleId="PiedepginaCar">
+    <w:name w:val="Pie de página Car"/>
+    <w:basedOn w:val="Fuentedeprrafopredeter"/>
+    <w:link w:val="Piedepgina"/>
+    <w:uiPriority w:val="99"/>
+    <w:semiHidden/>
+    <w:rsid w:val="00CB7577"/>
+    <w:rPr>
+      <w:rFonts w:ascii="Liberation Serif" w:eastAsia="WenQuanYi Micro Hei" w:hAnsi="Liberation Serif" w:cs="Mangal"/>
+      <w:color w:val="00000A"/>
+      <w:szCs w:val="21"/>
+      <w:lang w:val="en-US" w:eastAsia="zh-CN" w:bidi="hi-IN"/>
+    </w:rPr>
   </w:style>
 </w:styles>
 </file>
@@ -589,7 +2591,7 @@
   <a:extraClrSchemeLst/>
   <a:extLst>
     <a:ext uri="{05A4C25C-085E-4340-85A3-A5531E510DB2}">
-      <thm15:themeFamily xmlns:thm15="http://schemas.microsoft.com/office/thememl/2012/main" xmlns="" name="Office Theme" id="{62F939B6-93AF-4DB8-9C6B-D6C7DFDC589F}" vid="{4A3C46E8-61CC-4603-A589-7422A47A8E4A}"/>
+      <thm15:themeFamily xmlns="" xmlns:thm15="http://schemas.microsoft.com/office/thememl/2012/main" name="Office Theme" id="{62F939B6-93AF-4DB8-9C6B-D6C7DFDC589F}" vid="{4A3C46E8-61CC-4603-A589-7422A47A8E4A}"/>
     </a:ext>
   </a:extLst>
 </a:theme>

</xml_diff>